<commit_message>
Added shared Header and Footer with theme toggler using next-themes package
</commit_message>
<xml_diff>
--- a/docs/1. Basic Layout.docx
+++ b/docs/1. Basic Layout.docx
@@ -249,6 +249,333 @@
         </w:rPr>
         <w:t xml:space="preserve"> We added the template to use the DRY principle. We are taking everything from a constant file which is then taking from env file. The new URL is needed to create a valid URL.</w:t>
       </w:r>
+    </w:p>
+    <w:p>
+      <w:pPr>
+        <w:ind w:left="360"/>
+        <w:rPr>
+          <w:lang w:val="en-US"/>
+        </w:rPr>
+      </w:pPr>
+    </w:p>
+    <w:p>
+      <w:pPr>
+        <w:pStyle w:val="ListParagraph"/>
+        <w:numPr>
+          <w:ilvl w:val="0"/>
+          <w:numId w:val="1"/>
+        </w:numPr>
+        <w:rPr>
+          <w:lang w:val="en-US"/>
+        </w:rPr>
+      </w:pPr>
+      <w:r>
+        <w:rPr>
+          <w:lang w:val="en-US"/>
+        </w:rPr>
+        <w:t>Preventing lazy loading on images</w:t>
+      </w:r>
+    </w:p>
+    <w:p>
+      <w:pPr>
+        <w:ind w:left="360"/>
+        <w:rPr>
+          <w:lang w:val="en-US"/>
+        </w:rPr>
+      </w:pPr>
+      <w:r>
+        <w:rPr>
+          <w:lang w:val="en-US"/>
+        </w:rPr>
+        <w:drawing>
+          <wp:inline distT="0" distB="0" distL="0" distR="0" wp14:anchorId="2C64B5A5" wp14:editId="2E994559">
+            <wp:extent cx="1625600" cy="965200"/>
+            <wp:effectExtent l="0" t="0" r="0" b="0"/>
+            <wp:docPr id="1906794683" name="Picture 1"/>
+            <wp:cNvGraphicFramePr>
+              <a:graphicFrameLocks xmlns:a="http://schemas.openxmlformats.org/drawingml/2006/main" noChangeAspect="1"/>
+            </wp:cNvGraphicFramePr>
+            <a:graphic xmlns:a="http://schemas.openxmlformats.org/drawingml/2006/main">
+              <a:graphicData uri="http://schemas.openxmlformats.org/drawingml/2006/picture">
+                <pic:pic xmlns:pic="http://schemas.openxmlformats.org/drawingml/2006/picture">
+                  <pic:nvPicPr>
+                    <pic:cNvPr id="1906794683" name=""/>
+                    <pic:cNvPicPr/>
+                  </pic:nvPicPr>
+                  <pic:blipFill>
+                    <a:blip r:embed="rId8"/>
+                    <a:stretch>
+                      <a:fillRect/>
+                    </a:stretch>
+                  </pic:blipFill>
+                  <pic:spPr>
+                    <a:xfrm>
+                      <a:off x="0" y="0"/>
+                      <a:ext cx="1625600" cy="965200"/>
+                    </a:xfrm>
+                    <a:prstGeom prst="rect">
+                      <a:avLst/>
+                    </a:prstGeom>
+                  </pic:spPr>
+                </pic:pic>
+              </a:graphicData>
+            </a:graphic>
+          </wp:inline>
+        </w:drawing>
+      </w:r>
+    </w:p>
+    <w:p>
+      <w:pPr>
+        <w:ind w:left="360"/>
+        <w:rPr>
+          <w:lang w:val="en-US"/>
+        </w:rPr>
+      </w:pPr>
+      <w:r>
+        <w:rPr>
+          <w:lang w:val="en-US"/>
+        </w:rPr>
+        <w:lastRenderedPageBreak/>
+        <w:t xml:space="preserve">By </w:t>
+      </w:r>
+      <w:r>
+        <w:rPr>
+          <w:lang w:val="en-US"/>
+        </w:rPr>
+        <w:t>default,</w:t>
+      </w:r>
+      <w:r>
+        <w:rPr>
+          <w:lang w:val="en-US"/>
+        </w:rPr>
+        <w:t xml:space="preserve"> to optimize performance, next js implements lazy loading. But some images like out main logo might be critical so we prevent it by adding priority</w:t>
+      </w:r>
+      <w:r>
+        <w:rPr>
+          <w:lang w:val="en-US"/>
+        </w:rPr>
+        <w:t>.</w:t>
+      </w:r>
+    </w:p>
+    <w:p>
+      <w:pPr>
+        <w:pStyle w:val="ListParagraph"/>
+        <w:numPr>
+          <w:ilvl w:val="0"/>
+          <w:numId w:val="1"/>
+        </w:numPr>
+        <w:rPr>
+          <w:lang w:val="en-US"/>
+        </w:rPr>
+      </w:pPr>
+      <w:r>
+        <w:rPr>
+          <w:lang w:val="en-US"/>
+        </w:rPr>
+        <w:t>As child</w:t>
+      </w:r>
+    </w:p>
+    <w:p>
+      <w:pPr>
+        <w:ind w:left="360"/>
+        <w:rPr>
+          <w:lang w:val="en-US"/>
+        </w:rPr>
+      </w:pPr>
+      <w:r>
+        <w:rPr>
+          <w:lang w:val="en-US"/>
+        </w:rPr>
+        <w:drawing>
+          <wp:inline distT="0" distB="0" distL="0" distR="0" wp14:anchorId="6E574C84" wp14:editId="1BC2962F">
+            <wp:extent cx="1447800" cy="698500"/>
+            <wp:effectExtent l="0" t="0" r="0" b="0"/>
+            <wp:docPr id="867940272" name="Picture 1" descr="A screen shot of a computer code&#10;&#10;AI-generated content may be incorrect."/>
+            <wp:cNvGraphicFramePr>
+              <a:graphicFrameLocks xmlns:a="http://schemas.openxmlformats.org/drawingml/2006/main" noChangeAspect="1"/>
+            </wp:cNvGraphicFramePr>
+            <a:graphic xmlns:a="http://schemas.openxmlformats.org/drawingml/2006/main">
+              <a:graphicData uri="http://schemas.openxmlformats.org/drawingml/2006/picture">
+                <pic:pic xmlns:pic="http://schemas.openxmlformats.org/drawingml/2006/picture">
+                  <pic:nvPicPr>
+                    <pic:cNvPr id="867940272" name="Picture 1" descr="A screen shot of a computer code&#10;&#10;AI-generated content may be incorrect."/>
+                    <pic:cNvPicPr/>
+                  </pic:nvPicPr>
+                  <pic:blipFill>
+                    <a:blip r:embed="rId9"/>
+                    <a:stretch>
+                      <a:fillRect/>
+                    </a:stretch>
+                  </pic:blipFill>
+                  <pic:spPr>
+                    <a:xfrm>
+                      <a:off x="0" y="0"/>
+                      <a:ext cx="1447800" cy="698500"/>
+                    </a:xfrm>
+                    <a:prstGeom prst="rect">
+                      <a:avLst/>
+                    </a:prstGeom>
+                  </pic:spPr>
+                </pic:pic>
+              </a:graphicData>
+            </a:graphic>
+          </wp:inline>
+        </w:drawing>
+      </w:r>
+      <w:r>
+        <w:rPr>
+          <w:lang w:val="en-US"/>
+        </w:rPr>
+        <w:t xml:space="preserve">  without as child, we would have end up with</w:t>
+      </w:r>
+    </w:p>
+    <w:p>
+      <w:pPr>
+        <w:ind w:left="360"/>
+        <w:rPr>
+          <w:lang w:val="en-US"/>
+        </w:rPr>
+      </w:pPr>
+      <w:r>
+        <w:rPr>
+          <w:lang w:val="en-US"/>
+        </w:rPr>
+        <w:drawing>
+          <wp:inline distT="0" distB="0" distL="0" distR="0" wp14:anchorId="41241870" wp14:editId="03B580CA">
+            <wp:extent cx="2224454" cy="595393"/>
+            <wp:effectExtent l="0" t="0" r="0" b="1905"/>
+            <wp:docPr id="907606942" name="Picture 1"/>
+            <wp:cNvGraphicFramePr>
+              <a:graphicFrameLocks xmlns:a="http://schemas.openxmlformats.org/drawingml/2006/main" noChangeAspect="1"/>
+            </wp:cNvGraphicFramePr>
+            <a:graphic xmlns:a="http://schemas.openxmlformats.org/drawingml/2006/main">
+              <a:graphicData uri="http://schemas.openxmlformats.org/drawingml/2006/picture">
+                <pic:pic xmlns:pic="http://schemas.openxmlformats.org/drawingml/2006/picture">
+                  <pic:nvPicPr>
+                    <pic:cNvPr id="907606942" name=""/>
+                    <pic:cNvPicPr/>
+                  </pic:nvPicPr>
+                  <pic:blipFill>
+                    <a:blip r:embed="rId10"/>
+                    <a:stretch>
+                      <a:fillRect/>
+                    </a:stretch>
+                  </pic:blipFill>
+                  <pic:spPr>
+                    <a:xfrm>
+                      <a:off x="0" y="0"/>
+                      <a:ext cx="2249484" cy="602092"/>
+                    </a:xfrm>
+                    <a:prstGeom prst="rect">
+                      <a:avLst/>
+                    </a:prstGeom>
+                  </pic:spPr>
+                </pic:pic>
+              </a:graphicData>
+            </a:graphic>
+          </wp:inline>
+        </w:drawing>
+      </w:r>
+    </w:p>
+    <w:p>
+      <w:pPr>
+        <w:pStyle w:val="ListParagraph"/>
+        <w:numPr>
+          <w:ilvl w:val="0"/>
+          <w:numId w:val="2"/>
+        </w:numPr>
+        <w:rPr>
+          <w:lang w:val="en-US"/>
+        </w:rPr>
+      </w:pPr>
+      <w:r>
+        <w:rPr>
+          <w:lang w:val="en-US"/>
+        </w:rPr>
+        <w:t xml:space="preserve">But with the help of as </w:t>
+      </w:r>
+      <w:r>
+        <w:rPr>
+          <w:lang w:val="en-US"/>
+        </w:rPr>
+        <w:t>child,</w:t>
+      </w:r>
+      <w:r>
+        <w:rPr>
+          <w:lang w:val="en-US"/>
+        </w:rPr>
+        <w:t xml:space="preserve"> we get: </w:t>
+      </w:r>
+      <w:r>
+        <w:rPr>
+          <w:lang w:val="en-US"/>
+        </w:rPr>
+        <w:drawing>
+          <wp:inline distT="0" distB="0" distL="0" distR="0" wp14:anchorId="09B5A09E" wp14:editId="7D249FBE">
+            <wp:extent cx="1811215" cy="223183"/>
+            <wp:effectExtent l="0" t="0" r="0" b="5715"/>
+            <wp:docPr id="1246903609" name="Picture 1"/>
+            <wp:cNvGraphicFramePr>
+              <a:graphicFrameLocks xmlns:a="http://schemas.openxmlformats.org/drawingml/2006/main" noChangeAspect="1"/>
+            </wp:cNvGraphicFramePr>
+            <a:graphic xmlns:a="http://schemas.openxmlformats.org/drawingml/2006/main">
+              <a:graphicData uri="http://schemas.openxmlformats.org/drawingml/2006/picture">
+                <pic:pic xmlns:pic="http://schemas.openxmlformats.org/drawingml/2006/picture">
+                  <pic:nvPicPr>
+                    <pic:cNvPr id="1246903609" name=""/>
+                    <pic:cNvPicPr/>
+                  </pic:nvPicPr>
+                  <pic:blipFill>
+                    <a:blip r:embed="rId11"/>
+                    <a:stretch>
+                      <a:fillRect/>
+                    </a:stretch>
+                  </pic:blipFill>
+                  <pic:spPr>
+                    <a:xfrm>
+                      <a:off x="0" y="0"/>
+                      <a:ext cx="1886878" cy="232506"/>
+                    </a:xfrm>
+                    <a:prstGeom prst="rect">
+                      <a:avLst/>
+                    </a:prstGeom>
+                  </pic:spPr>
+                </pic:pic>
+              </a:graphicData>
+            </a:graphic>
+          </wp:inline>
+        </w:drawing>
+      </w:r>
+      <w:r>
+        <w:rPr>
+          <w:lang w:val="en-US"/>
+        </w:rPr>
+        <w:t xml:space="preserve"> directly as the final rendered html. So, we can use the beautiful design of button without compromising.</w:t>
+      </w:r>
+    </w:p>
+    <w:p>
+      <w:pPr>
+        <w:pStyle w:val="ListParagraph"/>
+        <w:rPr>
+          <w:lang w:val="en-US"/>
+        </w:rPr>
+      </w:pPr>
+    </w:p>
+    <w:p>
+      <w:pPr>
+        <w:ind w:left="360"/>
+        <w:rPr>
+          <w:lang w:val="en-US"/>
+        </w:rPr>
+      </w:pPr>
+    </w:p>
+    <w:p>
+      <w:pPr>
+        <w:ind w:left="360"/>
+        <w:rPr>
+          <w:lang w:val="en-US"/>
+        </w:rPr>
+      </w:pPr>
     </w:p>
     <w:sectPr>
       <w:pgSz w:w="12240" w:h="15840"/>

</xml_diff>